<commit_message>
update note and book
</commit_message>
<xml_diff>
--- a/Some notes/good illustrations.docx
+++ b/Some notes/good illustrations.docx
@@ -23,7 +23,7 @@
                     <pic:cNvPicPr/>
                   </pic:nvPicPr>
                   <pic:blipFill>
-                    <a:blip r:embed="rId4"/>
+                    <a:blip r:embed="rId6"/>
                     <a:stretch>
                       <a:fillRect/>
                     </a:stretch>
@@ -66,7 +66,7 @@
                     <pic:cNvPicPr/>
                   </pic:nvPicPr>
                   <pic:blipFill>
-                    <a:blip r:embed="rId5"/>
+                    <a:blip r:embed="rId7"/>
                     <a:stretch>
                       <a:fillRect/>
                     </a:stretch>
@@ -108,7 +108,7 @@
                     <pic:cNvPicPr/>
                   </pic:nvPicPr>
                   <pic:blipFill>
-                    <a:blip r:embed="rId6"/>
+                    <a:blip r:embed="rId8"/>
                     <a:stretch>
                       <a:fillRect/>
                     </a:stretch>
@@ -152,7 +152,7 @@
                     <pic:cNvPicPr/>
                   </pic:nvPicPr>
                   <pic:blipFill>
-                    <a:blip r:embed="rId7"/>
+                    <a:blip r:embed="rId9"/>
                     <a:stretch>
                       <a:fillRect/>
                     </a:stretch>
@@ -194,7 +194,7 @@
                     <pic:cNvPicPr/>
                   </pic:nvPicPr>
                   <pic:blipFill>
-                    <a:blip r:embed="rId8"/>
+                    <a:blip r:embed="rId10"/>
                     <a:stretch>
                       <a:fillRect/>
                     </a:stretch>
@@ -239,7 +239,7 @@
                     <pic:cNvPicPr/>
                   </pic:nvPicPr>
                   <pic:blipFill>
-                    <a:blip r:embed="rId9"/>
+                    <a:blip r:embed="rId11"/>
                     <a:stretch>
                       <a:fillRect/>
                     </a:stretch>
@@ -262,11 +262,6 @@
     </w:p>
     <w:p/>
     <w:p>
-      <w:pPr>
-        <w:rPr>
-          <w:rFonts w:hint="eastAsia"/>
-        </w:rPr>
-      </w:pPr>
       <w:r>
         <w:rPr>
           <w:noProof/>
@@ -287,7 +282,7 @@
                     <pic:cNvPicPr/>
                   </pic:nvPicPr>
                   <pic:blipFill>
-                    <a:blip r:embed="rId10"/>
+                    <a:blip r:embed="rId12"/>
                     <a:stretch>
                       <a:fillRect/>
                     </a:stretch>
@@ -296,6 +291,96 @@
                     <a:xfrm>
                       <a:off x="0" y="0"/>
                       <a:ext cx="4457700" cy="2743200"/>
+                    </a:xfrm>
+                    <a:prstGeom prst="rect">
+                      <a:avLst/>
+                    </a:prstGeom>
+                  </pic:spPr>
+                </pic:pic>
+              </a:graphicData>
+            </a:graphic>
+          </wp:inline>
+        </w:drawing>
+      </w:r>
+    </w:p>
+    <w:p>
+      <w:r>
+        <w:rPr>
+          <w:noProof/>
+        </w:rPr>
+        <w:drawing>
+          <wp:inline distT="0" distB="0" distL="0" distR="0" wp14:anchorId="397FBAB7" wp14:editId="5B6BF830">
+            <wp:extent cx="4629150" cy="2501836"/>
+            <wp:effectExtent l="0" t="0" r="0" b="0"/>
+            <wp:docPr id="7" name="图片 7"/>
+            <wp:cNvGraphicFramePr>
+              <a:graphicFrameLocks xmlns:a="http://schemas.openxmlformats.org/drawingml/2006/main" noChangeAspect="1"/>
+            </wp:cNvGraphicFramePr>
+            <a:graphic xmlns:a="http://schemas.openxmlformats.org/drawingml/2006/main">
+              <a:graphicData uri="http://schemas.openxmlformats.org/drawingml/2006/picture">
+                <pic:pic xmlns:pic="http://schemas.openxmlformats.org/drawingml/2006/picture">
+                  <pic:nvPicPr>
+                    <pic:cNvPr id="1" name=""/>
+                    <pic:cNvPicPr/>
+                  </pic:nvPicPr>
+                  <pic:blipFill>
+                    <a:blip r:embed="rId13"/>
+                    <a:stretch>
+                      <a:fillRect/>
+                    </a:stretch>
+                  </pic:blipFill>
+                  <pic:spPr>
+                    <a:xfrm>
+                      <a:off x="0" y="0"/>
+                      <a:ext cx="4681172" cy="2529951"/>
+                    </a:xfrm>
+                    <a:prstGeom prst="rect">
+                      <a:avLst/>
+                    </a:prstGeom>
+                  </pic:spPr>
+                </pic:pic>
+              </a:graphicData>
+            </a:graphic>
+          </wp:inline>
+        </w:drawing>
+      </w:r>
+    </w:p>
+    <w:p>
+      <w:pPr>
+        <w:rPr>
+          <w:rFonts w:hint="eastAsia"/>
+        </w:rPr>
+      </w:pPr>
+      <w:r>
+        <w:rPr>
+          <w:noProof/>
+        </w:rPr>
+        <w:lastRenderedPageBreak/>
+        <w:drawing>
+          <wp:inline distT="0" distB="0" distL="0" distR="0" wp14:anchorId="6667B8A8" wp14:editId="54FCA996">
+            <wp:extent cx="5274310" cy="4123055"/>
+            <wp:effectExtent l="0" t="0" r="2540" b="0"/>
+            <wp:docPr id="9" name="图片 9"/>
+            <wp:cNvGraphicFramePr>
+              <a:graphicFrameLocks xmlns:a="http://schemas.openxmlformats.org/drawingml/2006/main" noChangeAspect="1"/>
+            </wp:cNvGraphicFramePr>
+            <a:graphic xmlns:a="http://schemas.openxmlformats.org/drawingml/2006/main">
+              <a:graphicData uri="http://schemas.openxmlformats.org/drawingml/2006/picture">
+                <pic:pic xmlns:pic="http://schemas.openxmlformats.org/drawingml/2006/picture">
+                  <pic:nvPicPr>
+                    <pic:cNvPr id="1" name=""/>
+                    <pic:cNvPicPr/>
+                  </pic:nvPicPr>
+                  <pic:blipFill>
+                    <a:blip r:embed="rId14"/>
+                    <a:stretch>
+                      <a:fillRect/>
+                    </a:stretch>
+                  </pic:blipFill>
+                  <pic:spPr>
+                    <a:xfrm>
+                      <a:off x="0" y="0"/>
+                      <a:ext cx="5274310" cy="4123055"/>
                     </a:xfrm>
                     <a:prstGeom prst="rect">
                       <a:avLst/>
@@ -318,6 +403,44 @@
     </w:sectPr>
   </w:body>
 </w:document>
+</file>
+
+<file path=word/endnotes.xml><?xml version="1.0" encoding="utf-8"?>
+<w:endnotes xmlns:wpc="http://schemas.microsoft.com/office/word/2010/wordprocessingCanvas" xmlns:cx="http://schemas.microsoft.com/office/drawing/2014/chartex" xmlns:mc="http://schemas.openxmlformats.org/markup-compatibility/2006" xmlns:o="urn:schemas-microsoft-com:office:office" xmlns:r="http://schemas.openxmlformats.org/officeDocument/2006/relationships" xmlns:m="http://schemas.openxmlformats.org/officeDocument/2006/math" xmlns:v="urn:schemas-microsoft-com:vml" xmlns:wp14="http://schemas.microsoft.com/office/word/2010/wordprocessingDrawing" xmlns:wp="http://schemas.openxmlformats.org/drawingml/2006/wordprocessingDrawing" xmlns:w10="urn:schemas-microsoft-com:office:word" xmlns:w="http://schemas.openxmlformats.org/wordprocessingml/2006/main" xmlns:w14="http://schemas.microsoft.com/office/word/2010/wordml" xmlns:w15="http://schemas.microsoft.com/office/word/2012/wordml" xmlns:w16se="http://schemas.microsoft.com/office/word/2015/wordml/symex" xmlns:wpg="http://schemas.microsoft.com/office/word/2010/wordprocessingGroup" xmlns:wpi="http://schemas.microsoft.com/office/word/2010/wordprocessingInk" xmlns:wne="http://schemas.microsoft.com/office/word/2006/wordml" xmlns:wps="http://schemas.microsoft.com/office/word/2010/wordprocessingShape" mc:Ignorable="w14 w15 w16se wp14">
+  <w:endnote w:type="separator" w:id="-1">
+    <w:p>
+      <w:r>
+        <w:separator/>
+      </w:r>
+    </w:p>
+  </w:endnote>
+  <w:endnote w:type="continuationSeparator" w:id="0">
+    <w:p>
+      <w:r>
+        <w:continuationSeparator/>
+      </w:r>
+    </w:p>
+  </w:endnote>
+</w:endnotes>
+</file>
+
+<file path=word/footnotes.xml><?xml version="1.0" encoding="utf-8"?>
+<w:footnotes xmlns:wpc="http://schemas.microsoft.com/office/word/2010/wordprocessingCanvas" xmlns:cx="http://schemas.microsoft.com/office/drawing/2014/chartex" xmlns:mc="http://schemas.openxmlformats.org/markup-compatibility/2006" xmlns:o="urn:schemas-microsoft-com:office:office" xmlns:r="http://schemas.openxmlformats.org/officeDocument/2006/relationships" xmlns:m="http://schemas.openxmlformats.org/officeDocument/2006/math" xmlns:v="urn:schemas-microsoft-com:vml" xmlns:wp14="http://schemas.microsoft.com/office/word/2010/wordprocessingDrawing" xmlns:wp="http://schemas.openxmlformats.org/drawingml/2006/wordprocessingDrawing" xmlns:w10="urn:schemas-microsoft-com:office:word" xmlns:w="http://schemas.openxmlformats.org/wordprocessingml/2006/main" xmlns:w14="http://schemas.microsoft.com/office/word/2010/wordml" xmlns:w15="http://schemas.microsoft.com/office/word/2012/wordml" xmlns:w16se="http://schemas.microsoft.com/office/word/2015/wordml/symex" xmlns:wpg="http://schemas.microsoft.com/office/word/2010/wordprocessingGroup" xmlns:wpi="http://schemas.microsoft.com/office/word/2010/wordprocessingInk" xmlns:wne="http://schemas.microsoft.com/office/word/2006/wordml" xmlns:wps="http://schemas.microsoft.com/office/word/2010/wordprocessingShape" mc:Ignorable="w14 w15 w16se wp14">
+  <w:footnote w:type="separator" w:id="-1">
+    <w:p>
+      <w:r>
+        <w:separator/>
+      </w:r>
+    </w:p>
+  </w:footnote>
+  <w:footnote w:type="continuationSeparator" w:id="0">
+    <w:p>
+      <w:r>
+        <w:continuationSeparator/>
+      </w:r>
+    </w:p>
+  </w:footnote>
+</w:footnotes>
 </file>
 
 <file path=word/styles.xml><?xml version="1.0" encoding="utf-8"?>
@@ -754,6 +877,71 @@
       <w:u w:val="single"/>
     </w:rPr>
   </w:style>
+  <w:style w:type="paragraph" w:styleId="a4">
+    <w:name w:val="header"/>
+    <w:basedOn w:val="a"/>
+    <w:link w:val="a5"/>
+    <w:uiPriority w:val="99"/>
+    <w:unhideWhenUsed/>
+    <w:rsid w:val="00C1734B"/>
+    <w:pPr>
+      <w:pBdr>
+        <w:bottom w:val="single" w:sz="6" w:space="1" w:color="auto"/>
+      </w:pBdr>
+      <w:tabs>
+        <w:tab w:val="center" w:pos="4153"/>
+        <w:tab w:val="right" w:pos="8306"/>
+      </w:tabs>
+      <w:snapToGrid w:val="0"/>
+      <w:jc w:val="center"/>
+    </w:pPr>
+    <w:rPr>
+      <w:sz w:val="18"/>
+      <w:szCs w:val="18"/>
+    </w:rPr>
+  </w:style>
+  <w:style w:type="character" w:customStyle="1" w:styleId="a5">
+    <w:name w:val="页眉 字符"/>
+    <w:basedOn w:val="a0"/>
+    <w:link w:val="a4"/>
+    <w:uiPriority w:val="99"/>
+    <w:rsid w:val="00C1734B"/>
+    <w:rPr>
+      <w:sz w:val="18"/>
+      <w:szCs w:val="18"/>
+    </w:rPr>
+  </w:style>
+  <w:style w:type="paragraph" w:styleId="a6">
+    <w:name w:val="footer"/>
+    <w:basedOn w:val="a"/>
+    <w:link w:val="a7"/>
+    <w:uiPriority w:val="99"/>
+    <w:unhideWhenUsed/>
+    <w:rsid w:val="00C1734B"/>
+    <w:pPr>
+      <w:tabs>
+        <w:tab w:val="center" w:pos="4153"/>
+        <w:tab w:val="right" w:pos="8306"/>
+      </w:tabs>
+      <w:snapToGrid w:val="0"/>
+      <w:jc w:val="left"/>
+    </w:pPr>
+    <w:rPr>
+      <w:sz w:val="18"/>
+      <w:szCs w:val="18"/>
+    </w:rPr>
+  </w:style>
+  <w:style w:type="character" w:customStyle="1" w:styleId="a7">
+    <w:name w:val="页脚 字符"/>
+    <w:basedOn w:val="a0"/>
+    <w:link w:val="a6"/>
+    <w:uiPriority w:val="99"/>
+    <w:rsid w:val="00C1734B"/>
+    <w:rPr>
+      <w:sz w:val="18"/>
+      <w:szCs w:val="18"/>
+    </w:rPr>
+  </w:style>
 </w:styles>
 </file>
 

</xml_diff>